<commit_message>
Added lots of things
</commit_message>
<xml_diff>
--- a/Stories/Outbox/Shorts/A Sudden Snap/A sudden snap.docx
+++ b/Stories/Outbox/Shorts/A Sudden Snap/A sudden snap.docx
@@ -44,77 +44,45 @@
       </w:pPr>
       <w:r>
         <w:rPr/>
-        <w:t xml:space="preserve">The train was crowded. It was stifling. Surely winter </w:t>
-      </w:r>
-      <w:r>
-        <w:rPr/>
-        <w:t>beckoned</w:t>
-      </w:r>
-      <w:r>
-        <w:rPr/>
-        <w:t xml:space="preserve">, but it seemed that the climate gods had other whims. The day had been in the mid sixties. </w:t>
-      </w:r>
-    </w:p>
-    <w:p>
-      <w:pPr>
-        <w:pStyle w:val="Normal"/>
-        <w:rPr/>
-      </w:pPr>
-      <w:r>
-        <w:rPr/>
-      </w:r>
-    </w:p>
-    <w:p>
-      <w:pPr>
-        <w:pStyle w:val="Normal"/>
-        <w:rPr/>
-      </w:pPr>
-      <w:r>
-        <w:rPr/>
-        <w:t xml:space="preserve">The passengers wore heavy coats in a determined way, as if to say, I know what season it is damn it, and you can't </w:t>
-      </w:r>
-      <w:r>
-        <w:rPr/>
-        <w:t>persuade</w:t>
-      </w:r>
-      <w:r>
-        <w:rPr/>
-        <w:t xml:space="preserve"> me otherwise. </w:t>
-      </w:r>
-    </w:p>
-    <w:p>
-      <w:pPr>
-        <w:pStyle w:val="Normal"/>
-        <w:rPr/>
-      </w:pPr>
-      <w:r>
-        <w:rPr/>
-      </w:r>
-    </w:p>
-    <w:p>
-      <w:pPr>
-        <w:pStyle w:val="Normal"/>
-        <w:rPr/>
-      </w:pPr>
-      <w:r>
-        <w:rPr/>
-        <w:t xml:space="preserve">Yet staring out the window </w:t>
-      </w:r>
-      <w:r>
-        <w:rPr/>
-        <w:t>yielded</w:t>
-      </w:r>
-      <w:r>
-        <w:rPr/>
-        <w:t xml:space="preserve"> neither the cold overcast noon that one would have expected, but rather a bright sunny world of </w:t>
-      </w:r>
-      <w:r>
-        <w:rPr/>
-        <w:t>active-goers.</w:t>
-      </w:r>
-      <w:r>
-        <w:rPr/>
-        <w:t xml:space="preserve"> </w:t>
+        <w:t xml:space="preserve">The train was crowded. It was stifling. Surely winter beckoned, but it seemed that the climate gods had other whims. The day had been in the mid sixties. </w:t>
+      </w:r>
+    </w:p>
+    <w:p>
+      <w:pPr>
+        <w:pStyle w:val="Normal"/>
+        <w:rPr/>
+      </w:pPr>
+      <w:r>
+        <w:rPr/>
+      </w:r>
+    </w:p>
+    <w:p>
+      <w:pPr>
+        <w:pStyle w:val="Normal"/>
+        <w:rPr/>
+      </w:pPr>
+      <w:r>
+        <w:rPr/>
+        <w:t xml:space="preserve">The passengers wore heavy coats in a determined way, as if to say, I know what season it is damn it, and you can't persuade me otherwise. </w:t>
+      </w:r>
+    </w:p>
+    <w:p>
+      <w:pPr>
+        <w:pStyle w:val="Normal"/>
+        <w:rPr/>
+      </w:pPr>
+      <w:r>
+        <w:rPr/>
+      </w:r>
+    </w:p>
+    <w:p>
+      <w:pPr>
+        <w:pStyle w:val="Normal"/>
+        <w:rPr/>
+      </w:pPr>
+      <w:r>
+        <w:rPr/>
+        <w:t xml:space="preserve">Yet staring out the window yielded neither the cold overcast noon that one would have expected, but rather a bright sunny world of active-goers. </w:t>
       </w:r>
     </w:p>
     <w:p>
@@ -179,7 +147,10 @@
         </w:rPr>
       </w:pPr>
       <w:r>
-        <w:rPr/>
+        <w:rPr>
+          <w:i w:val="false"/>
+          <w:iCs w:val="false"/>
+        </w:rPr>
       </w:r>
     </w:p>
     <w:p>
@@ -205,47 +176,39 @@
         </w:rPr>
       </w:pPr>
       <w:r>
-        <w:rPr/>
-      </w:r>
-    </w:p>
-    <w:p>
-      <w:pPr>
-        <w:pStyle w:val="Normal"/>
-        <w:rPr/>
-      </w:pPr>
-      <w:r>
-        <w:rPr>
-          <w:i w:val="false"/>
-          <w:iCs w:val="false"/>
-        </w:rPr>
-        <w:t xml:space="preserve">As it was, the run was annoying, unpleasant, and ultimately, </w:t>
-      </w:r>
-      <w:r>
-        <w:rPr>
-          <w:i w:val="false"/>
-          <w:iCs w:val="false"/>
-        </w:rPr>
-        <w:t>unneeded.</w:t>
-      </w:r>
-      <w:r>
-        <w:rPr>
-          <w:i w:val="false"/>
-          <w:iCs w:val="false"/>
-        </w:rPr>
-        <w:t xml:space="preserve"> </w:t>
-      </w:r>
-    </w:p>
-    <w:p>
-      <w:pPr>
-        <w:pStyle w:val="Normal"/>
-        <w:rPr>
-          <w:i w:val="false"/>
-          <w:i w:val="false"/>
-          <w:iCs w:val="false"/>
-        </w:rPr>
-      </w:pPr>
-      <w:r>
-        <w:rPr/>
+        <w:rPr>
+          <w:i w:val="false"/>
+          <w:iCs w:val="false"/>
+        </w:rPr>
+      </w:r>
+    </w:p>
+    <w:p>
+      <w:pPr>
+        <w:pStyle w:val="Normal"/>
+        <w:rPr/>
+      </w:pPr>
+      <w:r>
+        <w:rPr>
+          <w:i w:val="false"/>
+          <w:iCs w:val="false"/>
+        </w:rPr>
+        <w:t xml:space="preserve">As it was, the run was annoying, unpleasant, and ultimately, unneeded. </w:t>
+      </w:r>
+    </w:p>
+    <w:p>
+      <w:pPr>
+        <w:pStyle w:val="Normal"/>
+        <w:rPr>
+          <w:i w:val="false"/>
+          <w:i w:val="false"/>
+          <w:iCs w:val="false"/>
+        </w:rPr>
+      </w:pPr>
+      <w:r>
+        <w:rPr>
+          <w:i w:val="false"/>
+          <w:iCs w:val="false"/>
+        </w:rPr>
       </w:r>
     </w:p>
     <w:p>
@@ -271,7 +234,10 @@
         </w:rPr>
       </w:pPr>
       <w:r>
-        <w:rPr/>
+        <w:rPr>
+          <w:i w:val="false"/>
+          <w:iCs w:val="false"/>
+        </w:rPr>
       </w:r>
     </w:p>
     <w:p>
@@ -297,47 +263,39 @@
         </w:rPr>
       </w:pPr>
       <w:r>
-        <w:rPr/>
-      </w:r>
-    </w:p>
-    <w:p>
-      <w:pPr>
-        <w:pStyle w:val="Normal"/>
-        <w:rPr/>
-      </w:pPr>
-      <w:r>
-        <w:rPr>
-          <w:i w:val="false"/>
-          <w:iCs w:val="false"/>
-        </w:rPr>
-        <w:t xml:space="preserve">So to begin with, there was not much amusement to go around </w:t>
-      </w:r>
-      <w:r>
-        <w:rPr>
-          <w:i w:val="false"/>
-          <w:iCs w:val="false"/>
-        </w:rPr>
-        <w:t>and</w:t>
-      </w:r>
-      <w:r>
-        <w:rPr>
-          <w:i w:val="false"/>
-          <w:iCs w:val="false"/>
-        </w:rPr>
-        <w:t xml:space="preserve"> it only got worse as time progressed.</w:t>
-      </w:r>
-    </w:p>
-    <w:p>
-      <w:pPr>
-        <w:pStyle w:val="Normal"/>
-        <w:rPr>
-          <w:i w:val="false"/>
-          <w:i w:val="false"/>
-          <w:iCs w:val="false"/>
-        </w:rPr>
-      </w:pPr>
-      <w:r>
-        <w:rPr/>
+        <w:rPr>
+          <w:i w:val="false"/>
+          <w:iCs w:val="false"/>
+        </w:rPr>
+      </w:r>
+    </w:p>
+    <w:p>
+      <w:pPr>
+        <w:pStyle w:val="Normal"/>
+        <w:rPr/>
+      </w:pPr>
+      <w:r>
+        <w:rPr>
+          <w:i w:val="false"/>
+          <w:iCs w:val="false"/>
+        </w:rPr>
+        <w:t>So to begin with, there was not much amusement to go around and it only got worse as time progressed.</w:t>
+      </w:r>
+    </w:p>
+    <w:p>
+      <w:pPr>
+        <w:pStyle w:val="Normal"/>
+        <w:rPr>
+          <w:i w:val="false"/>
+          <w:i w:val="false"/>
+          <w:iCs w:val="false"/>
+        </w:rPr>
+      </w:pPr>
+      <w:r>
+        <w:rPr>
+          <w:i w:val="false"/>
+          <w:iCs w:val="false"/>
+        </w:rPr>
       </w:r>
     </w:p>
     <w:p>
@@ -363,7 +321,10 @@
         </w:rPr>
       </w:pPr>
       <w:r>
-        <w:rPr/>
+        <w:rPr>
+          <w:i w:val="false"/>
+          <w:iCs w:val="false"/>
+        </w:rPr>
       </w:r>
     </w:p>
     <w:p>
@@ -389,7 +350,10 @@
         </w:rPr>
       </w:pPr>
       <w:r>
-        <w:rPr/>
+        <w:rPr>
+          <w:i w:val="false"/>
+          <w:iCs w:val="false"/>
+        </w:rPr>
       </w:r>
     </w:p>
     <w:p>
@@ -415,7 +379,10 @@
         </w:rPr>
       </w:pPr>
       <w:r>
-        <w:rPr/>
+        <w:rPr>
+          <w:i w:val="false"/>
+          <w:iCs w:val="false"/>
+        </w:rPr>
       </w:r>
     </w:p>
     <w:p>
@@ -441,7 +408,10 @@
         </w:rPr>
       </w:pPr>
       <w:r>
-        <w:rPr/>
+        <w:rPr>
+          <w:i w:val="false"/>
+          <w:iCs w:val="false"/>
+        </w:rPr>
       </w:r>
     </w:p>
     <w:p>
@@ -467,7 +437,10 @@
         </w:rPr>
       </w:pPr>
       <w:r>
-        <w:rPr/>
+        <w:rPr>
+          <w:i w:val="false"/>
+          <w:iCs w:val="false"/>
+        </w:rPr>
       </w:r>
     </w:p>
     <w:p>
@@ -493,7 +466,10 @@
         </w:rPr>
       </w:pPr>
       <w:r>
-        <w:rPr/>
+        <w:rPr>
+          <w:i w:val="false"/>
+          <w:iCs w:val="false"/>
+        </w:rPr>
       </w:r>
     </w:p>
     <w:p>
@@ -519,7 +495,10 @@
         </w:rPr>
       </w:pPr>
       <w:r>
-        <w:rPr/>
+        <w:rPr>
+          <w:i w:val="false"/>
+          <w:iCs w:val="false"/>
+        </w:rPr>
       </w:r>
     </w:p>
     <w:p>
@@ -545,47 +524,39 @@
         </w:rPr>
       </w:pPr>
       <w:r>
-        <w:rPr/>
-      </w:r>
-    </w:p>
-    <w:p>
-      <w:pPr>
-        <w:pStyle w:val="Normal"/>
-        <w:rPr/>
-      </w:pPr>
-      <w:r>
-        <w:rPr>
-          <w:i w:val="false"/>
-          <w:iCs w:val="false"/>
-        </w:rPr>
-        <w:t xml:space="preserve">Not much out there really. Bunches of wires. The occasional light </w:t>
-      </w:r>
-      <w:r>
-        <w:rPr>
-          <w:i w:val="false"/>
-          <w:iCs w:val="false"/>
-        </w:rPr>
-        <w:t>fixture.</w:t>
-      </w:r>
-      <w:r>
-        <w:rPr>
-          <w:i w:val="false"/>
-          <w:iCs w:val="false"/>
-        </w:rPr>
-        <w:t xml:space="preserve"> </w:t>
-      </w:r>
-    </w:p>
-    <w:p>
-      <w:pPr>
-        <w:pStyle w:val="Normal"/>
-        <w:rPr>
-          <w:i w:val="false"/>
-          <w:i w:val="false"/>
-          <w:iCs w:val="false"/>
-        </w:rPr>
-      </w:pPr>
-      <w:r>
-        <w:rPr/>
+        <w:rPr>
+          <w:i w:val="false"/>
+          <w:iCs w:val="false"/>
+        </w:rPr>
+      </w:r>
+    </w:p>
+    <w:p>
+      <w:pPr>
+        <w:pStyle w:val="Normal"/>
+        <w:rPr/>
+      </w:pPr>
+      <w:r>
+        <w:rPr>
+          <w:i w:val="false"/>
+          <w:iCs w:val="false"/>
+        </w:rPr>
+        <w:t xml:space="preserve">Not much out there really. Bunches of wires. The occasional light fixture. </w:t>
+      </w:r>
+    </w:p>
+    <w:p>
+      <w:pPr>
+        <w:pStyle w:val="Normal"/>
+        <w:rPr>
+          <w:i w:val="false"/>
+          <w:i w:val="false"/>
+          <w:iCs w:val="false"/>
+        </w:rPr>
+      </w:pPr>
+      <w:r>
+        <w:rPr>
+          <w:i w:val="false"/>
+          <w:iCs w:val="false"/>
+        </w:rPr>
       </w:r>
     </w:p>
     <w:p>
@@ -611,33 +582,53 @@
         </w:rPr>
       </w:pPr>
       <w:r>
-        <w:rPr/>
-      </w:r>
-    </w:p>
-    <w:p>
-      <w:pPr>
-        <w:pStyle w:val="Normal"/>
-        <w:rPr/>
-      </w:pPr>
-      <w:r>
-        <w:rPr>
-          <w:i w:val="false"/>
-          <w:iCs w:val="false"/>
-        </w:rPr>
-        <w:t>But the sudden acceleration… Just that tiny little knife weedling its way through the armor, seeking out its very weakest point, and when identified, mercilessly sticking it into the flesh. Why couldn't they fucking start the train without bowling everyone over?</w:t>
-      </w:r>
-    </w:p>
-    <w:p>
-      <w:pPr>
-        <w:pStyle w:val="Normal"/>
-        <w:rPr>
-          <w:i w:val="false"/>
-          <w:i w:val="false"/>
-          <w:iCs w:val="false"/>
-        </w:rPr>
-      </w:pPr>
-      <w:r>
-        <w:rPr/>
+        <w:rPr>
+          <w:i w:val="false"/>
+          <w:iCs w:val="false"/>
+        </w:rPr>
+      </w:r>
+    </w:p>
+    <w:p>
+      <w:pPr>
+        <w:pStyle w:val="Normal"/>
+        <w:rPr/>
+      </w:pPr>
+      <w:r>
+        <w:rPr>
+          <w:i w:val="false"/>
+          <w:iCs w:val="false"/>
+        </w:rPr>
+        <w:t xml:space="preserve">But the sudden acceleration… Just that tiny little knife </w:t>
+      </w:r>
+      <w:r>
+        <w:rPr>
+          <w:i w:val="false"/>
+          <w:iCs w:val="false"/>
+        </w:rPr>
+        <w:t>wheedling</w:t>
+      </w:r>
+      <w:r>
+        <w:rPr>
+          <w:i w:val="false"/>
+          <w:iCs w:val="false"/>
+        </w:rPr>
+        <w:t xml:space="preserve"> its way through the armor, seeking out its very weakest point, and when identified, mercilessly sticking it into the flesh. Why couldn't they fucking start the train without bowling everyone over?</w:t>
+      </w:r>
+    </w:p>
+    <w:p>
+      <w:pPr>
+        <w:pStyle w:val="Normal"/>
+        <w:rPr>
+          <w:i w:val="false"/>
+          <w:i w:val="false"/>
+          <w:iCs w:val="false"/>
+        </w:rPr>
+      </w:pPr>
+      <w:r>
+        <w:rPr>
+          <w:i w:val="false"/>
+          <w:iCs w:val="false"/>
+        </w:rPr>
       </w:r>
     </w:p>
     <w:p>
@@ -663,20 +654,26 @@
         </w:rPr>
       </w:pPr>
       <w:r>
-        <w:rPr/>
-      </w:r>
-    </w:p>
-    <w:p>
-      <w:pPr>
-        <w:pStyle w:val="Normal"/>
-        <w:rPr>
-          <w:i w:val="false"/>
-          <w:i w:val="false"/>
-          <w:iCs w:val="false"/>
-        </w:rPr>
-      </w:pPr>
-      <w:r>
-        <w:rPr/>
+        <w:rPr>
+          <w:i w:val="false"/>
+          <w:iCs w:val="false"/>
+        </w:rPr>
+      </w:r>
+    </w:p>
+    <w:p>
+      <w:pPr>
+        <w:pStyle w:val="Normal"/>
+        <w:rPr>
+          <w:i w:val="false"/>
+          <w:i w:val="false"/>
+          <w:iCs w:val="false"/>
+        </w:rPr>
+      </w:pPr>
+      <w:r>
+        <w:rPr>
+          <w:i w:val="false"/>
+          <w:iCs w:val="false"/>
+        </w:rPr>
       </w:r>
     </w:p>
     <w:p>
@@ -702,7 +699,10 @@
         </w:rPr>
       </w:pPr>
       <w:r>
-        <w:rPr/>
+        <w:rPr>
+          <w:i w:val="false"/>
+          <w:iCs w:val="false"/>
+        </w:rPr>
       </w:r>
     </w:p>
     <w:p>
@@ -728,20 +728,26 @@
         </w:rPr>
       </w:pPr>
       <w:r>
-        <w:rPr/>
-      </w:r>
-    </w:p>
-    <w:p>
-      <w:pPr>
-        <w:pStyle w:val="Normal"/>
-        <w:rPr>
-          <w:i w:val="false"/>
-          <w:i w:val="false"/>
-          <w:iCs w:val="false"/>
-        </w:rPr>
-      </w:pPr>
-      <w:r>
-        <w:rPr/>
+        <w:rPr>
+          <w:i w:val="false"/>
+          <w:iCs w:val="false"/>
+        </w:rPr>
+      </w:r>
+    </w:p>
+    <w:p>
+      <w:pPr>
+        <w:pStyle w:val="Normal"/>
+        <w:rPr>
+          <w:i w:val="false"/>
+          <w:i w:val="false"/>
+          <w:iCs w:val="false"/>
+        </w:rPr>
+      </w:pPr>
+      <w:r>
+        <w:rPr>
+          <w:i w:val="false"/>
+          <w:iCs w:val="false"/>
+        </w:rPr>
       </w:r>
     </w:p>
     <w:p>
@@ -767,7 +773,10 @@
         </w:rPr>
       </w:pPr>
       <w:r>
-        <w:rPr/>
+        <w:rPr>
+          <w:i w:val="false"/>
+          <w:iCs w:val="false"/>
+        </w:rPr>
       </w:r>
     </w:p>
     <w:p>
@@ -793,7 +802,10 @@
         </w:rPr>
       </w:pPr>
       <w:r>
-        <w:rPr/>
+        <w:rPr>
+          <w:i w:val="false"/>
+          <w:iCs w:val="false"/>
+        </w:rPr>
       </w:r>
     </w:p>
     <w:p>
@@ -819,20 +831,39 @@
         </w:rPr>
       </w:pPr>
       <w:r>
-        <w:rPr/>
-      </w:r>
-    </w:p>
-    <w:p>
-      <w:pPr>
-        <w:pStyle w:val="Normal"/>
-        <w:rPr/>
-      </w:pPr>
-      <w:r>
-        <w:rPr>
-          <w:i w:val="false"/>
-          <w:iCs w:val="false"/>
-        </w:rPr>
-        <w:t>A sudden crush of people flooded the compartment. A hodgepodge of tourists, earnestwhile corporate compatriots, be-suited braggadocios, and plaid wearing everymen clambered into the train.</w:t>
+        <w:rPr>
+          <w:i w:val="false"/>
+          <w:iCs w:val="false"/>
+        </w:rPr>
+      </w:r>
+    </w:p>
+    <w:p>
+      <w:pPr>
+        <w:pStyle w:val="Normal"/>
+        <w:rPr/>
+      </w:pPr>
+      <w:r>
+        <w:rPr>
+          <w:i w:val="false"/>
+          <w:iCs w:val="false"/>
+        </w:rPr>
+        <w:t xml:space="preserve">A sudden crush of people flooded the compartment. A hodgepodge of tourists, earnestwhile corporate compatriots, be-suited </w:t>
+      </w:r>
+      <w:bookmarkStart w:id="0" w:name="__DdeLink__137_341205520"/>
+      <w:r>
+        <w:rPr>
+          <w:i w:val="false"/>
+          <w:iCs w:val="false"/>
+        </w:rPr>
+        <w:t>braggadocios</w:t>
+      </w:r>
+      <w:bookmarkEnd w:id="0"/>
+      <w:r>
+        <w:rPr>
+          <w:i w:val="false"/>
+          <w:iCs w:val="false"/>
+        </w:rPr>
+        <w:t>, and plaid wearing everymen clambered into the train.</w:t>
       </w:r>
     </w:p>
     <w:p>
@@ -858,27 +889,23 @@
           <w:i w:val="false"/>
           <w:iCs w:val="false"/>
         </w:rPr>
-        <w:t xml:space="preserve">A voice wanted to warn them, to yell at them to turn around, that only death from the most insipid fate imaginable lay on this train. But nothing was said. It was far too loud. </w:t>
-      </w:r>
-      <w:r>
-        <w:rPr>
-          <w:i w:val="false"/>
-          <w:iCs w:val="false"/>
-        </w:rPr>
-        <w:t>Too loud to speak, too loud if spoken. Gotta be quiet in public spaces. Have some manners.</w:t>
-      </w:r>
-    </w:p>
-    <w:p>
-      <w:pPr>
-        <w:pStyle w:val="Normal"/>
-        <w:rPr>
-          <w:i w:val="false"/>
-          <w:i w:val="false"/>
-          <w:iCs w:val="false"/>
-        </w:rPr>
-      </w:pPr>
-      <w:r>
-        <w:rPr/>
+        <w:t>A voice wanted to warn them, to yell at them to turn around, that only death from the most insipid fate imaginable lay on this train. But nothing was said. It was far too loud. Too loud to speak, too loud if spoken. Gotta be quiet in public spaces. Have some manners.</w:t>
+      </w:r>
+    </w:p>
+    <w:p>
+      <w:pPr>
+        <w:pStyle w:val="Normal"/>
+        <w:rPr>
+          <w:i w:val="false"/>
+          <w:i w:val="false"/>
+          <w:iCs w:val="false"/>
+        </w:rPr>
+      </w:pPr>
+      <w:r>
+        <w:rPr>
+          <w:i w:val="false"/>
+          <w:iCs w:val="false"/>
+        </w:rPr>
       </w:r>
     </w:p>
     <w:p>
@@ -904,7 +931,10 @@
         </w:rPr>
       </w:pPr>
       <w:r>
-        <w:rPr/>
+        <w:rPr>
+          <w:i w:val="false"/>
+          <w:iCs w:val="false"/>
+        </w:rPr>
       </w:r>
     </w:p>
     <w:p>
@@ -930,7 +960,10 @@
         </w:rPr>
       </w:pPr>
       <w:r>
-        <w:rPr/>
+        <w:rPr>
+          <w:i w:val="false"/>
+          <w:iCs w:val="false"/>
+        </w:rPr>
       </w:r>
     </w:p>
     <w:p>
@@ -956,61 +989,39 @@
         </w:rPr>
       </w:pPr>
       <w:r>
-        <w:rPr/>
-      </w:r>
-    </w:p>
-    <w:p>
-      <w:pPr>
-        <w:pStyle w:val="Normal"/>
-        <w:rPr/>
-      </w:pPr>
-      <w:r>
-        <w:rPr>
-          <w:i w:val="false"/>
-          <w:iCs w:val="false"/>
-        </w:rPr>
-        <w:t xml:space="preserve">A few of the most rude men shoved their neighbors away as they </w:t>
-      </w:r>
-      <w:r>
-        <w:rPr>
-          <w:i w:val="false"/>
-          <w:iCs w:val="false"/>
-        </w:rPr>
-        <w:t>clumsy</w:t>
-      </w:r>
-      <w:r>
-        <w:rPr>
-          <w:i w:val="false"/>
-          <w:iCs w:val="false"/>
-        </w:rPr>
-        <w:t xml:space="preserve"> clawed at their garments, but by in large they were met with the mild contempt of the stranger. How dare they </w:t>
-      </w:r>
-      <w:r>
-        <w:rPr>
-          <w:i w:val="false"/>
-          <w:iCs w:val="false"/>
-        </w:rPr>
-        <w:t>inconvenience</w:t>
-      </w:r>
-      <w:r>
-        <w:rPr>
-          <w:i w:val="false"/>
-          <w:iCs w:val="false"/>
-        </w:rPr>
-        <w:t xml:space="preserve"> everyone for their own gain?</w:t>
-      </w:r>
-    </w:p>
-    <w:p>
-      <w:pPr>
-        <w:pStyle w:val="Normal"/>
-        <w:rPr>
-          <w:i w:val="false"/>
-          <w:i w:val="false"/>
-          <w:iCs w:val="false"/>
-        </w:rPr>
-      </w:pPr>
-      <w:r>
-        <w:rPr/>
+        <w:rPr>
+          <w:i w:val="false"/>
+          <w:iCs w:val="false"/>
+        </w:rPr>
+      </w:r>
+    </w:p>
+    <w:p>
+      <w:pPr>
+        <w:pStyle w:val="Normal"/>
+        <w:rPr/>
+      </w:pPr>
+      <w:r>
+        <w:rPr>
+          <w:i w:val="false"/>
+          <w:iCs w:val="false"/>
+        </w:rPr>
+        <w:t>A few of the most rude men shoved their neighbors away as they clumsy clawed at their garments, but by in large they were met with the mild contempt of the stranger. How dare they inconvenience everyone for their own gain?</w:t>
+      </w:r>
+    </w:p>
+    <w:p>
+      <w:pPr>
+        <w:pStyle w:val="Normal"/>
+        <w:rPr>
+          <w:i w:val="false"/>
+          <w:i w:val="false"/>
+          <w:iCs w:val="false"/>
+        </w:rPr>
+      </w:pPr>
+      <w:r>
+        <w:rPr>
+          <w:i w:val="false"/>
+          <w:iCs w:val="false"/>
+        </w:rPr>
       </w:r>
     </w:p>
     <w:p>
@@ -1036,7 +1047,10 @@
         </w:rPr>
       </w:pPr>
       <w:r>
-        <w:rPr/>
+        <w:rPr>
+          <w:i w:val="false"/>
+          <w:iCs w:val="false"/>
+        </w:rPr>
       </w:r>
     </w:p>
     <w:p>
@@ -1062,7 +1076,10 @@
         </w:rPr>
       </w:pPr>
       <w:r>
-        <w:rPr/>
+        <w:rPr>
+          <w:i w:val="false"/>
+          <w:iCs w:val="false"/>
+        </w:rPr>
       </w:r>
     </w:p>
     <w:p>
@@ -1101,7 +1118,10 @@
         </w:rPr>
       </w:pPr>
       <w:r>
-        <w:rPr/>
+        <w:rPr>
+          <w:i w:val="false"/>
+          <w:iCs w:val="false"/>
+        </w:rPr>
       </w:r>
     </w:p>
     <w:p>
@@ -1127,7 +1147,10 @@
         </w:rPr>
       </w:pPr>
       <w:r>
-        <w:rPr/>
+        <w:rPr>
+          <w:i w:val="false"/>
+          <w:iCs w:val="false"/>
+        </w:rPr>
       </w:r>
     </w:p>
     <w:p>
@@ -1153,7 +1176,10 @@
         </w:rPr>
       </w:pPr>
       <w:r>
-        <w:rPr/>
+        <w:rPr>
+          <w:i w:val="false"/>
+          <w:iCs w:val="false"/>
+        </w:rPr>
       </w:r>
     </w:p>
     <w:p>
@@ -1179,7 +1205,10 @@
         </w:rPr>
       </w:pPr>
       <w:r>
-        <w:rPr/>
+        <w:rPr>
+          <w:i w:val="false"/>
+          <w:iCs w:val="false"/>
+        </w:rPr>
       </w:r>
     </w:p>
     <w:p>
@@ -1205,7 +1234,10 @@
         </w:rPr>
       </w:pPr>
       <w:r>
-        <w:rPr/>
+        <w:rPr>
+          <w:i w:val="false"/>
+          <w:iCs w:val="false"/>
+        </w:rPr>
       </w:r>
     </w:p>
     <w:p>
@@ -1231,20 +1263,26 @@
         </w:rPr>
       </w:pPr>
       <w:r>
-        <w:rPr/>
-      </w:r>
-    </w:p>
-    <w:p>
-      <w:pPr>
-        <w:pStyle w:val="Normal"/>
-        <w:rPr>
-          <w:i w:val="false"/>
-          <w:i w:val="false"/>
-          <w:iCs w:val="false"/>
-        </w:rPr>
-      </w:pPr>
-      <w:r>
-        <w:rPr/>
+        <w:rPr>
+          <w:i w:val="false"/>
+          <w:iCs w:val="false"/>
+        </w:rPr>
+      </w:r>
+    </w:p>
+    <w:p>
+      <w:pPr>
+        <w:pStyle w:val="Normal"/>
+        <w:rPr>
+          <w:i w:val="false"/>
+          <w:i w:val="false"/>
+          <w:iCs w:val="false"/>
+        </w:rPr>
+      </w:pPr>
+      <w:r>
+        <w:rPr>
+          <w:i w:val="false"/>
+          <w:iCs w:val="false"/>
+        </w:rPr>
       </w:r>
     </w:p>
     <w:p>
@@ -1270,7 +1308,10 @@
         </w:rPr>
       </w:pPr>
       <w:r>
-        <w:rPr/>
+        <w:rPr>
+          <w:i w:val="false"/>
+          <w:iCs w:val="false"/>
+        </w:rPr>
       </w:r>
     </w:p>
     <w:p>
@@ -1296,7 +1337,10 @@
         </w:rPr>
       </w:pPr>
       <w:r>
-        <w:rPr/>
+        <w:rPr>
+          <w:i w:val="false"/>
+          <w:iCs w:val="false"/>
+        </w:rPr>
       </w:r>
     </w:p>
     <w:p>
@@ -1322,7 +1366,10 @@
         </w:rPr>
       </w:pPr>
       <w:r>
-        <w:rPr/>
+        <w:rPr>
+          <w:i w:val="false"/>
+          <w:iCs w:val="false"/>
+        </w:rPr>
       </w:r>
     </w:p>
     <w:p>
@@ -1348,7 +1395,10 @@
         </w:rPr>
       </w:pPr>
       <w:r>
-        <w:rPr/>
+        <w:rPr>
+          <w:i w:val="false"/>
+          <w:iCs w:val="false"/>
+        </w:rPr>
       </w:r>
     </w:p>
     <w:p>
@@ -1387,7 +1437,10 @@
         </w:rPr>
       </w:pPr>
       <w:r>
-        <w:rPr/>
+        <w:rPr>
+          <w:i w:val="false"/>
+          <w:iCs w:val="false"/>
+        </w:rPr>
       </w:r>
     </w:p>
     <w:p>
@@ -1413,7 +1466,10 @@
         </w:rPr>
       </w:pPr>
       <w:r>
-        <w:rPr/>
+        <w:rPr>
+          <w:i w:val="false"/>
+          <w:iCs w:val="false"/>
+        </w:rPr>
       </w:r>
     </w:p>
     <w:p>
@@ -1439,7 +1495,10 @@
         </w:rPr>
       </w:pPr>
       <w:r>
-        <w:rPr/>
+        <w:rPr>
+          <w:i w:val="false"/>
+          <w:iCs w:val="false"/>
+        </w:rPr>
       </w:r>
     </w:p>
     <w:p>
@@ -1465,7 +1524,10 @@
         </w:rPr>
       </w:pPr>
       <w:r>
-        <w:rPr/>
+        <w:rPr>
+          <w:i w:val="false"/>
+          <w:iCs w:val="false"/>
+        </w:rPr>
       </w:r>
     </w:p>
     <w:p>
@@ -1491,7 +1553,10 @@
         </w:rPr>
       </w:pPr>
       <w:r>
-        <w:rPr/>
+        <w:rPr>
+          <w:i w:val="false"/>
+          <w:iCs w:val="false"/>
+        </w:rPr>
       </w:r>
     </w:p>
     <w:p>
@@ -1517,7 +1582,10 @@
         </w:rPr>
       </w:pPr>
       <w:r>
-        <w:rPr/>
+        <w:rPr>
+          <w:i w:val="false"/>
+          <w:iCs w:val="false"/>
+        </w:rPr>
       </w:r>
     </w:p>
     <w:p>
@@ -1556,7 +1624,10 @@
         </w:rPr>
       </w:pPr>
       <w:r>
-        <w:rPr/>
+        <w:rPr>
+          <w:i w:val="false"/>
+          <w:iCs w:val="false"/>
+        </w:rPr>
       </w:r>
     </w:p>
     <w:p>
@@ -1582,7 +1653,10 @@
         </w:rPr>
       </w:pPr>
       <w:r>
-        <w:rPr/>
+        <w:rPr>
+          <w:i w:val="false"/>
+          <w:iCs w:val="false"/>
+        </w:rPr>
       </w:r>
     </w:p>
     <w:p>
@@ -1608,7 +1682,10 @@
         </w:rPr>
       </w:pPr>
       <w:r>
-        <w:rPr/>
+        <w:rPr>
+          <w:i w:val="false"/>
+          <w:iCs w:val="false"/>
+        </w:rPr>
       </w:r>
     </w:p>
     <w:p>
@@ -1634,7 +1711,10 @@
         </w:rPr>
       </w:pPr>
       <w:r>
-        <w:rPr/>
+        <w:rPr>
+          <w:i w:val="false"/>
+          <w:iCs w:val="false"/>
+        </w:rPr>
       </w:r>
     </w:p>
     <w:p>
@@ -1660,7 +1740,10 @@
         </w:rPr>
       </w:pPr>
       <w:r>
-        <w:rPr/>
+        <w:rPr>
+          <w:i w:val="false"/>
+          <w:iCs w:val="false"/>
+        </w:rPr>
       </w:r>
     </w:p>
     <w:p>
@@ -1686,7 +1769,10 @@
         </w:rPr>
       </w:pPr>
       <w:r>
-        <w:rPr/>
+        <w:rPr>
+          <w:i w:val="false"/>
+          <w:iCs w:val="false"/>
+        </w:rPr>
       </w:r>
     </w:p>
     <w:p>
@@ -1712,7 +1798,10 @@
         </w:rPr>
       </w:pPr>
       <w:r>
-        <w:rPr/>
+        <w:rPr>
+          <w:i w:val="false"/>
+          <w:iCs w:val="false"/>
+        </w:rPr>
       </w:r>
     </w:p>
     <w:p>
@@ -1738,7 +1827,10 @@
         </w:rPr>
       </w:pPr>
       <w:r>
-        <w:rPr/>
+        <w:rPr>
+          <w:i w:val="false"/>
+          <w:iCs w:val="false"/>
+        </w:rPr>
       </w:r>
     </w:p>
     <w:p>
@@ -1764,7 +1856,10 @@
         </w:rPr>
       </w:pPr>
       <w:r>
-        <w:rPr/>
+        <w:rPr>
+          <w:i w:val="false"/>
+          <w:iCs w:val="false"/>
+        </w:rPr>
       </w:r>
     </w:p>
     <w:p>
@@ -1790,7 +1885,10 @@
         </w:rPr>
       </w:pPr>
       <w:r>
-        <w:rPr/>
+        <w:rPr>
+          <w:i w:val="false"/>
+          <w:iCs w:val="false"/>
+        </w:rPr>
       </w:r>
     </w:p>
     <w:p>
@@ -1816,7 +1914,10 @@
         </w:rPr>
       </w:pPr>
       <w:r>
-        <w:rPr/>
+        <w:rPr>
+          <w:i w:val="false"/>
+          <w:iCs w:val="false"/>
+        </w:rPr>
       </w:r>
     </w:p>
     <w:p>
@@ -1842,7 +1943,10 @@
         </w:rPr>
       </w:pPr>
       <w:r>
-        <w:rPr/>
+        <w:rPr>
+          <w:i w:val="false"/>
+          <w:iCs w:val="false"/>
+        </w:rPr>
       </w:r>
     </w:p>
     <w:p>
@@ -1868,7 +1972,10 @@
         </w:rPr>
       </w:pPr>
       <w:r>
-        <w:rPr/>
+        <w:rPr>
+          <w:i w:val="false"/>
+          <w:iCs w:val="false"/>
+        </w:rPr>
       </w:r>
     </w:p>
     <w:p>
@@ -1908,7 +2015,10 @@
         </w:rPr>
       </w:pPr>
       <w:r>
-        <w:rPr/>
+        <w:rPr>
+          <w:i w:val="false"/>
+          <w:iCs w:val="false"/>
+        </w:rPr>
       </w:r>
     </w:p>
     <w:p>
@@ -1934,7 +2044,10 @@
         </w:rPr>
       </w:pPr>
       <w:r>
-        <w:rPr/>
+        <w:rPr>
+          <w:i w:val="false"/>
+          <w:iCs w:val="false"/>
+        </w:rPr>
       </w:r>
     </w:p>
     <w:p>
@@ -1967,7 +2080,10 @@
         </w:rPr>
       </w:pPr>
       <w:r>
-        <w:rPr/>
+        <w:rPr>
+          <w:i w:val="false"/>
+          <w:iCs w:val="false"/>
+        </w:rPr>
       </w:r>
     </w:p>
     <w:p>
@@ -1993,7 +2109,10 @@
         </w:rPr>
       </w:pPr>
       <w:r>
-        <w:rPr/>
+        <w:rPr>
+          <w:i w:val="false"/>
+          <w:iCs w:val="false"/>
+        </w:rPr>
       </w:r>
     </w:p>
     <w:p>
@@ -2019,7 +2138,10 @@
         </w:rPr>
       </w:pPr>
       <w:r>
-        <w:rPr/>
+        <w:rPr>
+          <w:i w:val="false"/>
+          <w:iCs w:val="false"/>
+        </w:rPr>
       </w:r>
     </w:p>
     <w:p>
@@ -2052,7 +2174,10 @@
         </w:rPr>
       </w:pPr>
       <w:r>
-        <w:rPr/>
+        <w:rPr>
+          <w:i w:val="false"/>
+          <w:iCs w:val="false"/>
+        </w:rPr>
       </w:r>
     </w:p>
     <w:p>
@@ -2078,7 +2203,10 @@
         </w:rPr>
       </w:pPr>
       <w:r>
-        <w:rPr/>
+        <w:rPr>
+          <w:i w:val="false"/>
+          <w:iCs w:val="false"/>
+        </w:rPr>
       </w:r>
     </w:p>
     <w:p>
@@ -2104,7 +2232,10 @@
         </w:rPr>
       </w:pPr>
       <w:r>
-        <w:rPr/>
+        <w:rPr>
+          <w:i w:val="false"/>
+          <w:iCs w:val="false"/>
+        </w:rPr>
       </w:r>
     </w:p>
     <w:p>
@@ -2130,7 +2261,10 @@
         </w:rPr>
       </w:pPr>
       <w:r>
-        <w:rPr/>
+        <w:rPr>
+          <w:i w:val="false"/>
+          <w:iCs w:val="false"/>
+        </w:rPr>
       </w:r>
     </w:p>
     <w:p>
@@ -2156,7 +2290,10 @@
         </w:rPr>
       </w:pPr>
       <w:r>
-        <w:rPr/>
+        <w:rPr>
+          <w:i w:val="false"/>
+          <w:iCs w:val="false"/>
+        </w:rPr>
       </w:r>
     </w:p>
     <w:p>
@@ -2182,7 +2319,10 @@
         </w:rPr>
       </w:pPr>
       <w:r>
-        <w:rPr/>
+        <w:rPr>
+          <w:i w:val="false"/>
+          <w:iCs w:val="false"/>
+        </w:rPr>
       </w:r>
     </w:p>
     <w:p>
@@ -2222,7 +2362,10 @@
         </w:rPr>
       </w:pPr>
       <w:r>
-        <w:rPr/>
+        <w:rPr>
+          <w:i w:val="false"/>
+          <w:iCs w:val="false"/>
+        </w:rPr>
       </w:r>
     </w:p>
     <w:p>
@@ -2262,7 +2405,10 @@
         </w:rPr>
       </w:pPr>
       <w:r>
-        <w:rPr/>
+        <w:rPr>
+          <w:i w:val="false"/>
+          <w:iCs w:val="false"/>
+        </w:rPr>
       </w:r>
     </w:p>
     <w:p>
@@ -2316,7 +2462,10 @@
         </w:rPr>
       </w:pPr>
       <w:r>
-        <w:rPr/>
+        <w:rPr>
+          <w:i w:val="false"/>
+          <w:iCs w:val="false"/>
+        </w:rPr>
       </w:r>
     </w:p>
     <w:p>
@@ -2342,7 +2491,10 @@
         </w:rPr>
       </w:pPr>
       <w:r>
-        <w:rPr/>
+        <w:rPr>
+          <w:i w:val="false"/>
+          <w:iCs w:val="false"/>
+        </w:rPr>
       </w:r>
     </w:p>
     <w:p>
@@ -2368,7 +2520,10 @@
         </w:rPr>
       </w:pPr>
       <w:r>
-        <w:rPr/>
+        <w:rPr>
+          <w:i w:val="false"/>
+          <w:iCs w:val="false"/>
+        </w:rPr>
       </w:r>
     </w:p>
     <w:p>
@@ -2401,7 +2556,10 @@
         </w:rPr>
       </w:pPr>
       <w:r>
-        <w:rPr/>
+        <w:rPr>
+          <w:i w:val="false"/>
+          <w:iCs w:val="false"/>
+        </w:rPr>
       </w:r>
     </w:p>
     <w:p>
@@ -2427,7 +2585,10 @@
         </w:rPr>
       </w:pPr>
       <w:r>
-        <w:rPr/>
+        <w:rPr>
+          <w:i w:val="false"/>
+          <w:iCs w:val="false"/>
+        </w:rPr>
       </w:r>
     </w:p>
     <w:p>
@@ -2453,7 +2614,10 @@
         </w:rPr>
       </w:pPr>
       <w:r>
-        <w:rPr/>
+        <w:rPr>
+          <w:i w:val="false"/>
+          <w:iCs w:val="false"/>
+        </w:rPr>
       </w:r>
     </w:p>
     <w:p>
@@ -2493,7 +2657,10 @@
         </w:rPr>
       </w:pPr>
       <w:r>
-        <w:rPr/>
+        <w:rPr>
+          <w:i w:val="false"/>
+          <w:iCs w:val="false"/>
+        </w:rPr>
       </w:r>
     </w:p>
     <w:p>
@@ -2519,20 +2686,26 @@
         </w:rPr>
       </w:pPr>
       <w:r>
-        <w:rPr/>
-      </w:r>
-    </w:p>
-    <w:p>
-      <w:pPr>
-        <w:pStyle w:val="Normal"/>
-        <w:rPr>
-          <w:i w:val="false"/>
-          <w:i w:val="false"/>
-          <w:iCs w:val="false"/>
-        </w:rPr>
-      </w:pPr>
-      <w:r>
-        <w:rPr/>
+        <w:rPr>
+          <w:i w:val="false"/>
+          <w:iCs w:val="false"/>
+        </w:rPr>
+      </w:r>
+    </w:p>
+    <w:p>
+      <w:pPr>
+        <w:pStyle w:val="Normal"/>
+        <w:rPr>
+          <w:i w:val="false"/>
+          <w:i w:val="false"/>
+          <w:iCs w:val="false"/>
+        </w:rPr>
+      </w:pPr>
+      <w:r>
+        <w:rPr>
+          <w:i w:val="false"/>
+          <w:iCs w:val="false"/>
+        </w:rPr>
       </w:r>
     </w:p>
     <w:p>
@@ -2558,7 +2731,10 @@
         </w:rPr>
       </w:pPr>
       <w:r>
-        <w:rPr/>
+        <w:rPr>
+          <w:i w:val="false"/>
+          <w:iCs w:val="false"/>
+        </w:rPr>
       </w:r>
     </w:p>
     <w:p>
@@ -2598,7 +2774,10 @@
         </w:rPr>
       </w:pPr>
       <w:r>
-        <w:rPr/>
+        <w:rPr>
+          <w:i w:val="false"/>
+          <w:iCs w:val="false"/>
+        </w:rPr>
       </w:r>
     </w:p>
     <w:p>
@@ -2624,7 +2803,10 @@
         </w:rPr>
       </w:pPr>
       <w:r>
-        <w:rPr/>
+        <w:rPr>
+          <w:i w:val="false"/>
+          <w:iCs w:val="false"/>
+        </w:rPr>
       </w:r>
     </w:p>
     <w:p>
@@ -2650,7 +2832,10 @@
         </w:rPr>
       </w:pPr>
       <w:r>
-        <w:rPr/>
+        <w:rPr>
+          <w:i w:val="false"/>
+          <w:iCs w:val="false"/>
+        </w:rPr>
       </w:r>
     </w:p>
     <w:p>
@@ -2676,7 +2861,10 @@
         </w:rPr>
       </w:pPr>
       <w:r>
-        <w:rPr/>
+        <w:rPr>
+          <w:i w:val="false"/>
+          <w:iCs w:val="false"/>
+        </w:rPr>
       </w:r>
     </w:p>
     <w:p>
@@ -2702,7 +2890,10 @@
         </w:rPr>
       </w:pPr>
       <w:r>
-        <w:rPr/>
+        <w:rPr>
+          <w:i w:val="false"/>
+          <w:iCs w:val="false"/>
+        </w:rPr>
       </w:r>
     </w:p>
     <w:p>
@@ -2728,33 +2919,42 @@
         </w:rPr>
       </w:pPr>
       <w:r>
-        <w:rPr/>
-      </w:r>
-    </w:p>
-    <w:p>
-      <w:pPr>
-        <w:pStyle w:val="Normal"/>
-        <w:rPr>
-          <w:i w:val="false"/>
-          <w:i w:val="false"/>
-          <w:iCs w:val="false"/>
-        </w:rPr>
-      </w:pPr>
-      <w:r>
-        <w:rPr/>
-      </w:r>
-    </w:p>
-    <w:p>
-      <w:pPr>
-        <w:pStyle w:val="Normal"/>
-        <w:rPr>
-          <w:i w:val="false"/>
-          <w:i w:val="false"/>
-          <w:iCs w:val="false"/>
-        </w:rPr>
-      </w:pPr>
-      <w:r>
-        <w:rPr/>
+        <w:rPr>
+          <w:i w:val="false"/>
+          <w:iCs w:val="false"/>
+        </w:rPr>
+      </w:r>
+    </w:p>
+    <w:p>
+      <w:pPr>
+        <w:pStyle w:val="Normal"/>
+        <w:rPr>
+          <w:i w:val="false"/>
+          <w:i w:val="false"/>
+          <w:iCs w:val="false"/>
+        </w:rPr>
+      </w:pPr>
+      <w:r>
+        <w:rPr>
+          <w:i w:val="false"/>
+          <w:iCs w:val="false"/>
+        </w:rPr>
+      </w:r>
+    </w:p>
+    <w:p>
+      <w:pPr>
+        <w:pStyle w:val="Normal"/>
+        <w:rPr>
+          <w:i w:val="false"/>
+          <w:i w:val="false"/>
+          <w:iCs w:val="false"/>
+        </w:rPr>
+      </w:pPr>
+      <w:r>
+        <w:rPr>
+          <w:i w:val="false"/>
+          <w:iCs w:val="false"/>
+        </w:rPr>
       </w:r>
     </w:p>
     <w:p>
@@ -2780,215 +2980,266 @@
         </w:rPr>
       </w:pPr>
       <w:r>
-        <w:rPr/>
-      </w:r>
-    </w:p>
-    <w:p>
-      <w:pPr>
-        <w:pStyle w:val="Normal"/>
-        <w:rPr>
-          <w:i w:val="false"/>
-          <w:i w:val="false"/>
-          <w:iCs w:val="false"/>
-        </w:rPr>
-      </w:pPr>
-      <w:r>
-        <w:rPr/>
-      </w:r>
-    </w:p>
-    <w:p>
-      <w:pPr>
-        <w:pStyle w:val="Normal"/>
-        <w:rPr>
-          <w:i w:val="false"/>
-          <w:i w:val="false"/>
-          <w:iCs w:val="false"/>
-        </w:rPr>
-      </w:pPr>
-      <w:r>
-        <w:rPr/>
-      </w:r>
-    </w:p>
-    <w:p>
-      <w:pPr>
-        <w:pStyle w:val="Normal"/>
-        <w:rPr>
-          <w:i w:val="false"/>
-          <w:i w:val="false"/>
-          <w:iCs w:val="false"/>
-        </w:rPr>
-      </w:pPr>
-      <w:r>
-        <w:rPr/>
-      </w:r>
-    </w:p>
-    <w:p>
-      <w:pPr>
-        <w:pStyle w:val="Normal"/>
-        <w:rPr>
-          <w:i w:val="false"/>
-          <w:i w:val="false"/>
-          <w:iCs w:val="false"/>
-        </w:rPr>
-      </w:pPr>
-      <w:r>
-        <w:rPr/>
-      </w:r>
-    </w:p>
-    <w:p>
-      <w:pPr>
-        <w:pStyle w:val="Normal"/>
-        <w:rPr>
-          <w:i w:val="false"/>
-          <w:i w:val="false"/>
-          <w:iCs w:val="false"/>
-        </w:rPr>
-      </w:pPr>
-      <w:r>
-        <w:rPr/>
-      </w:r>
-    </w:p>
-    <w:p>
-      <w:pPr>
-        <w:pStyle w:val="Normal"/>
-        <w:rPr>
-          <w:i w:val="false"/>
-          <w:i w:val="false"/>
-          <w:iCs w:val="false"/>
-        </w:rPr>
-      </w:pPr>
-      <w:r>
-        <w:rPr/>
-      </w:r>
-    </w:p>
-    <w:p>
-      <w:pPr>
-        <w:pStyle w:val="Normal"/>
-        <w:rPr>
-          <w:i w:val="false"/>
-          <w:i w:val="false"/>
-          <w:iCs w:val="false"/>
-        </w:rPr>
-      </w:pPr>
-      <w:r>
-        <w:rPr/>
-      </w:r>
-    </w:p>
-    <w:p>
-      <w:pPr>
-        <w:pStyle w:val="Normal"/>
-        <w:rPr>
-          <w:i w:val="false"/>
-          <w:i w:val="false"/>
-          <w:iCs w:val="false"/>
-        </w:rPr>
-      </w:pPr>
-      <w:r>
-        <w:rPr/>
-      </w:r>
-    </w:p>
-    <w:p>
-      <w:pPr>
-        <w:pStyle w:val="Normal"/>
-        <w:rPr>
-          <w:i w:val="false"/>
-          <w:i w:val="false"/>
-          <w:iCs w:val="false"/>
-        </w:rPr>
-      </w:pPr>
-      <w:r>
-        <w:rPr/>
-      </w:r>
-    </w:p>
-    <w:p>
-      <w:pPr>
-        <w:pStyle w:val="Normal"/>
-        <w:rPr>
-          <w:i w:val="false"/>
-          <w:i w:val="false"/>
-          <w:iCs w:val="false"/>
-        </w:rPr>
-      </w:pPr>
-      <w:r>
-        <w:rPr/>
-      </w:r>
-    </w:p>
-    <w:p>
-      <w:pPr>
-        <w:pStyle w:val="Normal"/>
-        <w:rPr>
-          <w:i w:val="false"/>
-          <w:i w:val="false"/>
-          <w:iCs w:val="false"/>
-        </w:rPr>
-      </w:pPr>
-      <w:r>
-        <w:rPr/>
-      </w:r>
-    </w:p>
-    <w:p>
-      <w:pPr>
-        <w:pStyle w:val="Normal"/>
-        <w:rPr>
-          <w:i w:val="false"/>
-          <w:i w:val="false"/>
-          <w:iCs w:val="false"/>
-        </w:rPr>
-      </w:pPr>
-      <w:r>
-        <w:rPr/>
-      </w:r>
-    </w:p>
-    <w:p>
-      <w:pPr>
-        <w:pStyle w:val="Normal"/>
-        <w:rPr>
-          <w:i w:val="false"/>
-          <w:i w:val="false"/>
-          <w:iCs w:val="false"/>
-        </w:rPr>
-      </w:pPr>
-      <w:r>
-        <w:rPr/>
-      </w:r>
-    </w:p>
-    <w:p>
-      <w:pPr>
-        <w:pStyle w:val="Normal"/>
-        <w:rPr>
-          <w:i w:val="false"/>
-          <w:i w:val="false"/>
-          <w:iCs w:val="false"/>
-        </w:rPr>
-      </w:pPr>
-      <w:r>
-        <w:rPr/>
-      </w:r>
-    </w:p>
-    <w:p>
-      <w:pPr>
-        <w:pStyle w:val="Normal"/>
-        <w:rPr>
-          <w:i w:val="false"/>
-          <w:i w:val="false"/>
-          <w:iCs w:val="false"/>
-        </w:rPr>
-      </w:pPr>
-      <w:r>
-        <w:rPr/>
-      </w:r>
-    </w:p>
-    <w:p>
-      <w:pPr>
-        <w:pStyle w:val="Normal"/>
-        <w:rPr>
-          <w:i w:val="false"/>
-          <w:i w:val="false"/>
-          <w:iCs w:val="false"/>
-        </w:rPr>
-      </w:pPr>
-      <w:r>
-        <w:rPr/>
+        <w:rPr>
+          <w:i w:val="false"/>
+          <w:iCs w:val="false"/>
+        </w:rPr>
+      </w:r>
+    </w:p>
+    <w:p>
+      <w:pPr>
+        <w:pStyle w:val="Normal"/>
+        <w:rPr>
+          <w:i w:val="false"/>
+          <w:i w:val="false"/>
+          <w:iCs w:val="false"/>
+        </w:rPr>
+      </w:pPr>
+      <w:r>
+        <w:rPr>
+          <w:i w:val="false"/>
+          <w:iCs w:val="false"/>
+        </w:rPr>
+      </w:r>
+    </w:p>
+    <w:p>
+      <w:pPr>
+        <w:pStyle w:val="Normal"/>
+        <w:rPr>
+          <w:i w:val="false"/>
+          <w:i w:val="false"/>
+          <w:iCs w:val="false"/>
+        </w:rPr>
+      </w:pPr>
+      <w:r>
+        <w:rPr>
+          <w:i w:val="false"/>
+          <w:iCs w:val="false"/>
+        </w:rPr>
+      </w:r>
+    </w:p>
+    <w:p>
+      <w:pPr>
+        <w:pStyle w:val="Normal"/>
+        <w:rPr>
+          <w:i w:val="false"/>
+          <w:i w:val="false"/>
+          <w:iCs w:val="false"/>
+        </w:rPr>
+      </w:pPr>
+      <w:r>
+        <w:rPr>
+          <w:i w:val="false"/>
+          <w:iCs w:val="false"/>
+        </w:rPr>
+      </w:r>
+    </w:p>
+    <w:p>
+      <w:pPr>
+        <w:pStyle w:val="Normal"/>
+        <w:rPr>
+          <w:i w:val="false"/>
+          <w:i w:val="false"/>
+          <w:iCs w:val="false"/>
+        </w:rPr>
+      </w:pPr>
+      <w:r>
+        <w:rPr>
+          <w:i w:val="false"/>
+          <w:iCs w:val="false"/>
+        </w:rPr>
+      </w:r>
+    </w:p>
+    <w:p>
+      <w:pPr>
+        <w:pStyle w:val="Normal"/>
+        <w:rPr>
+          <w:i w:val="false"/>
+          <w:i w:val="false"/>
+          <w:iCs w:val="false"/>
+        </w:rPr>
+      </w:pPr>
+      <w:r>
+        <w:rPr>
+          <w:i w:val="false"/>
+          <w:iCs w:val="false"/>
+        </w:rPr>
+      </w:r>
+    </w:p>
+    <w:p>
+      <w:pPr>
+        <w:pStyle w:val="Normal"/>
+        <w:rPr>
+          <w:i w:val="false"/>
+          <w:i w:val="false"/>
+          <w:iCs w:val="false"/>
+        </w:rPr>
+      </w:pPr>
+      <w:r>
+        <w:rPr>
+          <w:i w:val="false"/>
+          <w:iCs w:val="false"/>
+        </w:rPr>
+      </w:r>
+    </w:p>
+    <w:p>
+      <w:pPr>
+        <w:pStyle w:val="Normal"/>
+        <w:rPr>
+          <w:i w:val="false"/>
+          <w:i w:val="false"/>
+          <w:iCs w:val="false"/>
+        </w:rPr>
+      </w:pPr>
+      <w:r>
+        <w:rPr>
+          <w:i w:val="false"/>
+          <w:iCs w:val="false"/>
+        </w:rPr>
+      </w:r>
+    </w:p>
+    <w:p>
+      <w:pPr>
+        <w:pStyle w:val="Normal"/>
+        <w:rPr>
+          <w:i w:val="false"/>
+          <w:i w:val="false"/>
+          <w:iCs w:val="false"/>
+        </w:rPr>
+      </w:pPr>
+      <w:r>
+        <w:rPr>
+          <w:i w:val="false"/>
+          <w:iCs w:val="false"/>
+        </w:rPr>
+      </w:r>
+    </w:p>
+    <w:p>
+      <w:pPr>
+        <w:pStyle w:val="Normal"/>
+        <w:rPr>
+          <w:i w:val="false"/>
+          <w:i w:val="false"/>
+          <w:iCs w:val="false"/>
+        </w:rPr>
+      </w:pPr>
+      <w:r>
+        <w:rPr>
+          <w:i w:val="false"/>
+          <w:iCs w:val="false"/>
+        </w:rPr>
+      </w:r>
+    </w:p>
+    <w:p>
+      <w:pPr>
+        <w:pStyle w:val="Normal"/>
+        <w:rPr>
+          <w:i w:val="false"/>
+          <w:i w:val="false"/>
+          <w:iCs w:val="false"/>
+        </w:rPr>
+      </w:pPr>
+      <w:r>
+        <w:rPr>
+          <w:i w:val="false"/>
+          <w:iCs w:val="false"/>
+        </w:rPr>
+      </w:r>
+    </w:p>
+    <w:p>
+      <w:pPr>
+        <w:pStyle w:val="Normal"/>
+        <w:rPr>
+          <w:i w:val="false"/>
+          <w:i w:val="false"/>
+          <w:iCs w:val="false"/>
+        </w:rPr>
+      </w:pPr>
+      <w:r>
+        <w:rPr>
+          <w:i w:val="false"/>
+          <w:iCs w:val="false"/>
+        </w:rPr>
+      </w:r>
+    </w:p>
+    <w:p>
+      <w:pPr>
+        <w:pStyle w:val="Normal"/>
+        <w:rPr>
+          <w:i w:val="false"/>
+          <w:i w:val="false"/>
+          <w:iCs w:val="false"/>
+        </w:rPr>
+      </w:pPr>
+      <w:r>
+        <w:rPr>
+          <w:i w:val="false"/>
+          <w:iCs w:val="false"/>
+        </w:rPr>
+      </w:r>
+    </w:p>
+    <w:p>
+      <w:pPr>
+        <w:pStyle w:val="Normal"/>
+        <w:rPr>
+          <w:i w:val="false"/>
+          <w:i w:val="false"/>
+          <w:iCs w:val="false"/>
+        </w:rPr>
+      </w:pPr>
+      <w:r>
+        <w:rPr>
+          <w:i w:val="false"/>
+          <w:iCs w:val="false"/>
+        </w:rPr>
+      </w:r>
+    </w:p>
+    <w:p>
+      <w:pPr>
+        <w:pStyle w:val="Normal"/>
+        <w:rPr>
+          <w:i w:val="false"/>
+          <w:i w:val="false"/>
+          <w:iCs w:val="false"/>
+        </w:rPr>
+      </w:pPr>
+      <w:r>
+        <w:rPr>
+          <w:i w:val="false"/>
+          <w:iCs w:val="false"/>
+        </w:rPr>
+      </w:r>
+    </w:p>
+    <w:p>
+      <w:pPr>
+        <w:pStyle w:val="Normal"/>
+        <w:rPr>
+          <w:i w:val="false"/>
+          <w:i w:val="false"/>
+          <w:iCs w:val="false"/>
+        </w:rPr>
+      </w:pPr>
+      <w:r>
+        <w:rPr>
+          <w:i w:val="false"/>
+          <w:iCs w:val="false"/>
+        </w:rPr>
+      </w:r>
+    </w:p>
+    <w:p>
+      <w:pPr>
+        <w:pStyle w:val="Normal"/>
+        <w:rPr>
+          <w:i w:val="false"/>
+          <w:i w:val="false"/>
+          <w:iCs w:val="false"/>
+        </w:rPr>
+      </w:pPr>
+      <w:r>
+        <w:rPr>
+          <w:i w:val="false"/>
+          <w:iCs w:val="false"/>
+        </w:rPr>
       </w:r>
     </w:p>
     <w:p>
@@ -3011,6 +3262,7 @@
       <w:pgNumType w:fmt="decimal"/>
       <w:formProt w:val="false"/>
       <w:textDirection w:val="lrTb"/>
+      <w:docGrid w:type="default" w:linePitch="240" w:charSpace="4294961151"/>
     </w:sectPr>
   </w:body>
 </w:document>
@@ -3022,7 +3274,6 @@
     <w:rPrDefault>
       <w:rPr>
         <w:rFonts w:ascii="Liberation Serif" w:hAnsi="Liberation Serif" w:eastAsia="SimSun" w:cs="Lucida Sans"/>
-        <w:sz w:val="24"/>
         <w:szCs w:val="24"/>
         <w:lang w:val="en-US" w:eastAsia="zh-CN" w:bidi="hi-IN"/>
       </w:rPr>
@@ -3036,10 +3287,12 @@
     <w:qFormat/>
     <w:pPr>
       <w:widowControl w:val="false"/>
+      <w:bidi w:val="0"/>
+      <w:jc w:val="left"/>
     </w:pPr>
     <w:rPr>
       <w:rFonts w:ascii="Liberation Serif" w:hAnsi="Liberation Serif" w:eastAsia="SimSun" w:cs="Lucida Sans"/>
-      <w:color w:val="auto"/>
+      <w:color w:val="00000A"/>
       <w:sz w:val="24"/>
       <w:szCs w:val="24"/>
       <w:lang w:val="en-US" w:eastAsia="zh-CN" w:bidi="hi-IN"/>

</xml_diff>